<commit_message>
Premier commit. Affichage des tvshows à compléter.
</commit_message>
<xml_diff>
--- a/enonces/tp2-partie01.docx
+++ b/enonces/tp2-partie01.docx
@@ -5,8 +5,14 @@
     <w:p>
       <w:pPr>
         <w:pStyle w:val="Titre1"/>
-      </w:pPr>
-      <w:r>
+        <w:rPr>
+          <w:lang w:val="fr-CA"/>
+        </w:rPr>
+      </w:pPr>
+      <w:r>
+        <w:rPr>
+          <w:lang w:val="fr-CA"/>
+        </w:rPr>
         <w:t>Général</w:t>
       </w:r>
     </w:p>
@@ -15,10 +21,7 @@
         <w:pStyle w:val="paraPuce"/>
       </w:pPr>
       <w:r>
-        <w:t>Démo</w:t>
-      </w:r>
-      <w:r>
-        <w:t xml:space="preserve">: </w:t>
+        <w:t xml:space="preserve">Démo: </w:t>
       </w:r>
       <w:hyperlink r:id="rId8" w:history="1">
         <w:r>
@@ -32,21 +35,14 @@
     <w:p>
       <w:pPr>
         <w:pStyle w:val="paraPuce"/>
-        <w:rPr>
-          <w:lang w:val="en-CA"/>
-        </w:rPr>
-      </w:pPr>
-      <w:r>
-        <w:rPr>
-          <w:lang w:val="en-CA"/>
-        </w:rPr>
+      </w:pPr>
+      <w:r>
         <w:t xml:space="preserve">API: </w:t>
       </w:r>
       <w:hyperlink r:id="rId9" w:history="1">
         <w:r>
           <w:rPr>
             <w:rStyle w:val="Lienhypertexte"/>
-            <w:lang w:val="en-CA"/>
           </w:rPr>
           <w:t>https://tvshowdbapi.herokuapp.com/</w:t>
         </w:r>
@@ -55,13 +51,22 @@
     <w:p>
       <w:pPr>
         <w:pStyle w:val="Titre1"/>
+        <w:rPr>
+          <w:lang w:val="fr-CA"/>
+        </w:rPr>
       </w:pPr>
     </w:p>
     <w:p>
       <w:pPr>
         <w:pStyle w:val="Titre1"/>
-      </w:pPr>
-      <w:r>
+        <w:rPr>
+          <w:lang w:val="fr-CA"/>
+        </w:rPr>
+      </w:pPr>
+      <w:r>
+        <w:rPr>
+          <w:lang w:val="fr-CA"/>
+        </w:rPr>
         <w:t>Modalités</w:t>
       </w:r>
     </w:p>
@@ -92,125 +97,135 @@
         <w:pStyle w:val="paraPuce"/>
       </w:pPr>
       <w:r>
-        <w:t>Remise sur gitlab, à l'aide d'un commit-tag.</w:t>
+        <w:t xml:space="preserve">Remise sur </w:t>
+      </w:r>
+      <w:proofErr w:type="spellStart"/>
+      <w:r>
+        <w:t>gitlab</w:t>
+      </w:r>
+      <w:proofErr w:type="spellEnd"/>
+      <w:r>
+        <w:t>, à l'aide d'un commit-tag.</w:t>
       </w:r>
     </w:p>
     <w:p/>
     <w:p>
       <w:pPr>
         <w:pStyle w:val="Titre1"/>
-      </w:pPr>
-      <w:r>
+        <w:rPr>
+          <w:lang w:val="fr-CA"/>
+        </w:rPr>
+      </w:pPr>
+      <w:r>
+        <w:rPr>
+          <w:lang w:val="fr-CA"/>
+        </w:rPr>
         <w:t>Remise</w:t>
       </w:r>
     </w:p>
     <w:p>
       <w:pPr>
         <w:pStyle w:val="paraPuce"/>
-        <w:rPr>
-          <w:lang w:val="en-CA"/>
-        </w:rPr>
-      </w:pPr>
-      <w:r>
-        <w:rPr>
-          <w:lang w:val="en-CA"/>
-        </w:rPr>
-        <w:t>8 mars, 23:55</w:t>
-      </w:r>
-    </w:p>
-    <w:p>
-      <w:pPr>
-        <w:rPr>
-          <w:lang w:val="en-CA"/>
-        </w:rPr>
-      </w:pPr>
-    </w:p>
-    <w:p>
-      <w:pPr>
-        <w:pStyle w:val="Titre1"/>
-      </w:pPr>
-      <w:r>
-        <w:t>Objectif</w:t>
-      </w:r>
-    </w:p>
-    <w:p>
-      <w:pPr>
-        <w:pStyle w:val="paraPuce"/>
-      </w:pPr>
-      <w:r>
-        <w:t>Développer un site web d</w:t>
-      </w:r>
-      <w:r>
-        <w:t xml:space="preserve">e type </w:t>
-      </w:r>
-      <w:r>
-        <w:rPr>
-          <w:noProof/>
-        </w:rPr>
-        <w:t>Netflix/Crunchyroll</w:t>
-      </w:r>
-      <w:r>
-        <w:t xml:space="preserve"> où des utilisateurs/utilisatrices peuvent s'inscrire et écouter des téléséries.</w:t>
+      </w:pPr>
+      <w:r>
+        <w:t xml:space="preserve">8 </w:t>
+      </w:r>
+      <w:r>
+        <w:t>avril</w:t>
+      </w:r>
+      <w:r>
+        <w:t>, 23:55</w:t>
       </w:r>
     </w:p>
     <w:p/>
     <w:p>
       <w:pPr>
         <w:pStyle w:val="Titre1"/>
-      </w:pPr>
-      <w:r>
-        <w:t>Home</w:t>
-      </w:r>
-      <w:r>
-        <w:t>View</w:t>
-      </w:r>
-      <w:r>
-        <w:t>.vue</w:t>
+        <w:rPr>
+          <w:lang w:val="fr-CA"/>
+        </w:rPr>
+      </w:pPr>
+      <w:r>
+        <w:rPr>
+          <w:lang w:val="fr-CA"/>
+        </w:rPr>
+        <w:t>Objectif</w:t>
       </w:r>
     </w:p>
     <w:p>
       <w:pPr>
         <w:pStyle w:val="paraPuce"/>
-        <w:rPr>
-          <w:lang w:val="fr-FR"/>
-        </w:rPr>
-      </w:pPr>
-      <w:r>
-        <w:rPr>
-          <w:lang w:val="fr-FR"/>
-        </w:rPr>
-        <w:t xml:space="preserve">La vue </w:t>
-      </w:r>
-      <w:r>
-        <w:rPr>
-          <w:rStyle w:val="codeCar"/>
+      </w:pPr>
+      <w:r>
+        <w:t xml:space="preserve">Développer un site web de type </w:t>
+      </w:r>
+      <w:r>
+        <w:rPr>
+          <w:noProof/>
+        </w:rPr>
+        <w:t>Netflix/Crunchyroll</w:t>
+      </w:r>
+      <w:r>
+        <w:t xml:space="preserve"> où des utilisateurs/utilisatrices peuvent s'inscrire et écouter des téléséries.</w:t>
+      </w:r>
+    </w:p>
+    <w:p/>
+    <w:p>
+      <w:pPr>
+        <w:pStyle w:val="Titre1"/>
+        <w:rPr>
+          <w:lang w:val="fr-CA"/>
+        </w:rPr>
+      </w:pPr>
+      <w:r>
+        <w:rPr>
+          <w:lang w:val="fr-CA"/>
         </w:rPr>
         <w:t>Home</w:t>
       </w:r>
       <w:r>
         <w:rPr>
-          <w:rStyle w:val="codeCar"/>
+          <w:lang w:val="fr-CA"/>
         </w:rPr>
         <w:t>View</w:t>
       </w:r>
       <w:r>
         <w:rPr>
-          <w:lang w:val="fr-FR"/>
-        </w:rPr>
-        <w:t xml:space="preserve"> affiche les téléséries disponibles sur le site.</w:t>
+          <w:lang w:val="fr-CA"/>
+        </w:rPr>
+        <w:t>.vue</w:t>
       </w:r>
     </w:p>
     <w:p>
       <w:pPr>
         <w:pStyle w:val="paraPuce"/>
-        <w:rPr>
-          <w:lang w:val="fr-FR"/>
-        </w:rPr>
+      </w:pPr>
+      <w:r>
+        <w:t xml:space="preserve">La vue </w:t>
+      </w:r>
+      <w:r>
+        <w:rPr>
+          <w:rStyle w:val="codeCar"/>
+        </w:rPr>
+        <w:t>Home</w:t>
+      </w:r>
+      <w:r>
+        <w:rPr>
+          <w:rStyle w:val="codeCar"/>
+        </w:rPr>
+        <w:t>View</w:t>
+      </w:r>
+      <w:r>
+        <w:t xml:space="preserve"> affiche les téléséries disponibles sur le site.</w:t>
+      </w:r>
+    </w:p>
+    <w:p>
+      <w:pPr>
+        <w:pStyle w:val="paraPuce"/>
       </w:pPr>
       <w:r>
         <w:rPr>
           <w:noProof/>
-          <w:lang w:val="fr-FR"/>
         </w:rPr>
         <mc:AlternateContent>
           <mc:Choice Requires="wps">
@@ -320,9 +335,6 @@
         </mc:AlternateContent>
       </w:r>
       <w:r>
-        <w:rPr>
-          <w:lang w:val="fr-FR"/>
-        </w:rPr>
         <w:t xml:space="preserve">L'api exploitée est </w:t>
       </w:r>
       <w:hyperlink r:id="rId10" w:history="1">
@@ -330,29 +342,21 @@
           <w:rPr>
             <w:rStyle w:val="Lienhypertexte"/>
             <w:noProof/>
-            <w:lang w:val="fr-FR"/>
           </w:rPr>
           <w:t>/tvshows</w:t>
         </w:r>
       </w:hyperlink>
       <w:r>
-        <w:rPr>
-          <w:lang w:val="fr-FR"/>
-        </w:rPr>
         <w:t>.</w:t>
       </w:r>
     </w:p>
     <w:p>
       <w:pPr>
         <w:ind w:left="708"/>
-        <w:rPr>
-          <w:lang w:val="fr-FR"/>
-        </w:rPr>
       </w:pPr>
       <w:r>
         <w:rPr>
           <w:noProof/>
-          <w:lang w:val="fr-FR"/>
         </w:rPr>
         <mc:AlternateContent>
           <mc:Choice Requires="wps">
@@ -475,7 +479,6 @@
       <w:r>
         <w:rPr>
           <w:noProof/>
-          <w:lang w:val="fr-FR"/>
         </w:rPr>
         <mc:AlternateContent>
           <mc:Choice Requires="wps">
@@ -598,7 +601,6 @@
       <w:r>
         <w:rPr>
           <w:noProof/>
-          <w:lang w:val="fr-FR"/>
         </w:rPr>
         <mc:AlternateContent>
           <mc:Choice Requires="wps">
@@ -692,7 +694,6 @@
       <w:r>
         <w:rPr>
           <w:noProof/>
-          <w:lang w:val="fr-FR"/>
         </w:rPr>
         <w:drawing>
           <wp:inline distT="0" distB="0" distL="0" distR="0" wp14:anchorId="02F6036A" wp14:editId="35D73925">
@@ -734,23 +735,15 @@
     <w:p>
       <w:pPr>
         <w:pStyle w:val="paraPuce"/>
-        <w:rPr>
-          <w:lang w:val="fr-FR"/>
-        </w:rPr>
-      </w:pPr>
-      <w:r>
-        <w:rPr>
-          <w:lang w:val="fr-FR"/>
-        </w:rPr>
+      </w:pPr>
+      <w:r>
         <w:lastRenderedPageBreak/>
         <w:t>Des zones de saisie permettent à l'utilisateur de filtrer les téléséries par titre</w:t>
       </w:r>
       <w:r>
-        <w:rPr>
-          <w:lang w:val="fr-FR"/>
-        </w:rPr>
         <w:t xml:space="preserve"> (</w:t>
       </w:r>
+      <w:proofErr w:type="spellStart"/>
       <w:r>
         <w:rPr>
           <w:i/>
@@ -759,62 +752,36 @@
         </w:rPr>
         <w:t>title</w:t>
       </w:r>
-      <w:r>
-        <w:rPr>
-          <w:lang w:val="fr-FR"/>
-        </w:rPr>
+      <w:proofErr w:type="spellEnd"/>
+      <w:r>
         <w:t>)</w:t>
       </w:r>
       <w:r>
-        <w:rPr>
-          <w:lang w:val="fr-FR"/>
-        </w:rPr>
         <w:t>, par genre et/ou studio.</w:t>
       </w:r>
       <w:r>
-        <w:rPr>
-          <w:lang w:val="fr-FR"/>
-        </w:rPr>
         <w:t xml:space="preserve">  Les changements apportés dans les filtres sont immédiatement appliqués dans l'interface.</w:t>
       </w:r>
       <w:r>
-        <w:rPr>
-          <w:lang w:val="fr-FR"/>
-        </w:rPr>
         <w:t xml:space="preserve">  Les filtres sont cumulatifs.</w:t>
       </w:r>
     </w:p>
     <w:p>
       <w:pPr>
         <w:pStyle w:val="paraPuce"/>
-        <w:rPr>
-          <w:lang w:val="fr-FR"/>
-        </w:rPr>
-      </w:pPr>
-      <w:r>
-        <w:rPr>
-          <w:lang w:val="fr-FR"/>
-        </w:rPr>
+      </w:pPr>
+      <w:r>
         <w:t>Le filtre par titre permet de limiter l'affichage des téléséries en spécifiant quelques lettres du titre de la télésérie.  La casse (majuscule/minuscule) n'a pas d'importance.</w:t>
       </w:r>
     </w:p>
     <w:p>
       <w:pPr>
         <w:pStyle w:val="paraPuce"/>
-        <w:rPr>
-          <w:lang w:val="fr-FR"/>
-        </w:rPr>
-      </w:pPr>
-      <w:r>
-        <w:rPr>
-          <w:lang w:val="fr-FR"/>
-        </w:rPr>
+      </w:pPr>
+      <w:r>
         <w:t>L</w:t>
       </w:r>
       <w:r>
-        <w:rPr>
-          <w:lang w:val="fr-FR"/>
-        </w:rPr>
         <w:t xml:space="preserve">e filtre par genre est cumulatif, i.e. que si les genres </w:t>
       </w:r>
       <w:r>
@@ -826,9 +793,6 @@
         <w:t>Action</w:t>
       </w:r>
       <w:r>
-        <w:rPr>
-          <w:lang w:val="fr-FR"/>
-        </w:rPr>
         <w:t xml:space="preserve"> et </w:t>
       </w:r>
       <w:r>
@@ -840,15 +804,9 @@
         <w:t>Horror</w:t>
       </w:r>
       <w:r>
-        <w:rPr>
-          <w:lang w:val="fr-FR"/>
-        </w:rPr>
         <w:t xml:space="preserve"> sont sélectionnés, seules les téléséries</w:t>
       </w:r>
       <w:r>
-        <w:rPr>
-          <w:lang w:val="fr-FR"/>
-        </w:rPr>
         <w:t xml:space="preserve"> qui sont à la fois marquées par ces deux genres sont affichées (dans ce cas, </w:t>
       </w:r>
       <w:r>
@@ -860,9 +818,6 @@
         <w:t>Devilman Crybaby</w:t>
       </w:r>
       <w:r>
-        <w:rPr>
-          <w:lang w:val="fr-FR"/>
-        </w:rPr>
         <w:t xml:space="preserve"> et </w:t>
       </w:r>
       <w:r>
@@ -874,141 +829,91 @@
         <w:t>Tokyo Ghoul</w:t>
       </w:r>
       <w:r>
-        <w:rPr>
-          <w:lang w:val="fr-FR"/>
-        </w:rPr>
         <w:t>)</w:t>
       </w:r>
       <w:r>
-        <w:rPr>
-          <w:lang w:val="fr-FR"/>
-        </w:rPr>
         <w:t>.</w:t>
       </w:r>
     </w:p>
     <w:p>
       <w:pPr>
         <w:pStyle w:val="paraPuce"/>
-        <w:rPr>
-          <w:lang w:val="fr-FR"/>
-        </w:rPr>
-      </w:pPr>
-      <w:r>
-        <w:rPr>
-          <w:lang w:val="fr-FR"/>
-        </w:rPr>
+      </w:pPr>
+      <w:r>
         <w:t>A</w:t>
       </w:r>
       <w:r>
-        <w:rPr>
-          <w:lang w:val="fr-FR"/>
-        </w:rPr>
         <w:t>ffiche</w:t>
       </w:r>
       <w:r>
-        <w:rPr>
-          <w:lang w:val="fr-FR"/>
-        </w:rPr>
         <w:t>z</w:t>
       </w:r>
       <w:r>
-        <w:rPr>
-          <w:lang w:val="fr-FR"/>
-        </w:rPr>
         <w:t xml:space="preserve"> 4 téléséries par ligne en mode desktop, 3 par ligne sur une tablette et 1 par ligne en mode mobile.</w:t>
       </w:r>
     </w:p>
     <w:p>
       <w:pPr>
         <w:pStyle w:val="paraPuce"/>
-        <w:rPr>
-          <w:lang w:val="fr-FR"/>
-        </w:rPr>
-      </w:pPr>
-      <w:r>
-        <w:rPr>
-          <w:lang w:val="fr-FR"/>
-        </w:rPr>
+      </w:pPr>
+      <w:r>
         <w:t>Utilisez un component pour l'affichage d'une télésérie.  Ce component sera réutilisé, ultérieurement, dans la page des</w:t>
       </w:r>
       <w:r>
-        <w:rPr>
-          <w:lang w:val="fr-FR"/>
-        </w:rPr>
         <w:t xml:space="preserve"> téléséries préférées</w:t>
       </w:r>
       <w:r>
-        <w:rPr>
-          <w:lang w:val="fr-FR"/>
-        </w:rPr>
         <w:t xml:space="preserve"> de l'utilisateur.</w:t>
       </w:r>
     </w:p>
     <w:p>
       <w:pPr>
         <w:pStyle w:val="paraPuce"/>
-        <w:rPr>
-          <w:lang w:val="fr-FR"/>
-        </w:rPr>
-      </w:pPr>
-      <w:r>
-        <w:rPr>
-          <w:lang w:val="fr-FR"/>
-        </w:rPr>
+      </w:pPr>
+      <w:r>
         <w:t xml:space="preserve">Un système de pagination permet de voir 8 téléséries par page.  </w:t>
       </w:r>
       <w:r>
-        <w:rPr>
-          <w:lang w:val="fr-FR"/>
-        </w:rPr>
         <w:t xml:space="preserve">Le nombre de pages est calculé après l'application du filtre. Chacun des </w:t>
       </w:r>
       <w:r>
-        <w:rPr>
-          <w:lang w:val="fr-FR"/>
-        </w:rPr>
-        <w:t>boutons permet de passer à la page indiquée et un bouton précédent et suivant est aussi présent.</w:t>
-      </w:r>
-      <w:r>
-        <w:rPr>
-          <w:lang w:val="fr-FR"/>
-        </w:rPr>
+        <w:t xml:space="preserve">boutons permet de passer à la page indiquée et un bouton </w:t>
+      </w:r>
+      <w:proofErr w:type="spellStart"/>
+      <w:r>
+        <w:t>précédent</w:t>
+      </w:r>
+      <w:proofErr w:type="spellEnd"/>
+      <w:r>
+        <w:t xml:space="preserve"> et suivant est aussi présent.</w:t>
+      </w:r>
+      <w:r>
         <w:t xml:space="preserve">  </w:t>
       </w:r>
       <w:r>
-        <w:rPr>
-          <w:lang w:val="fr-FR"/>
-        </w:rPr>
         <w:t xml:space="preserve">Voir </w:t>
       </w:r>
       <w:hyperlink r:id="rId12" w:history="1">
         <w:r>
           <w:rPr>
             <w:rStyle w:val="Lienhypertexte"/>
-            <w:lang w:val="fr-FR"/>
           </w:rPr>
           <w:t>https://bulma.io/.../pagination/</w:t>
         </w:r>
       </w:hyperlink>
       <w:r>
-        <w:rPr>
-          <w:lang w:val="fr-FR"/>
-        </w:rPr>
         <w:t>.</w:t>
       </w:r>
     </w:p>
     <w:p>
       <w:pPr>
         <w:ind w:left="708"/>
-        <w:rPr>
-          <w:lang w:val="fr-FR"/>
-        </w:rPr>
       </w:pPr>
     </w:p>
     <w:p>
       <w:pPr>
         <w:rPr>
-          <w:lang w:val="fr-FR" w:eastAsia="fr-FR"/>
+          <w:lang w:eastAsia="fr-FR"/>
         </w:rPr>
       </w:pPr>
     </w:p>

</xml_diff>